<commit_message>
incorporate Cindy's edits to chapters 1-4 & Ellen's edits to the Appendix
</commit_message>
<xml_diff>
--- a/MPwMP2013/docx/Appendix A advanced book - certification tests.docx
+++ b/MPwMP2013/docx/Appendix A advanced book - certification tests.docx
@@ -1144,7 +1144,7 @@
         </w:tblCellMar>
       </w:tblPr>
       <w:tblGrid>
-        <w:gridCol w:w="8986"/>
+        <w:gridCol w:w="8987"/>
       </w:tblGrid>
       <w:tr>
         <w:trPr>
@@ -1152,7 +1152,7 @@
         </w:trPr>
         <w:tc>
           <w:tcPr>
-            <w:tcW w:type="dxa" w:w="8986"/>
+            <w:tcW w:type="dxa" w:w="8987"/>
             <w:tcBorders>
               <w:top w:val="none"/>
               <w:left w:val="none"/>
@@ -3469,6 +3469,8 @@
       <w:pPr>
         <w:pStyle w:val="style0"/>
       </w:pPr>
+      <w:bookmarkStart w:id="1" w:name="__DdeLink__327_1086344057"/>
+      <w:bookmarkEnd w:id="1"/>
       <w:r>
         <w:rPr>
           <w:rFonts w:ascii="Calibri" w:cs="Calibri" w:hAnsi="Calibri"/>
@@ -6064,5 +6066,19 @@
     <w:pPr/>
     <w:rPr/>
   </w:style>
+  <w:style w:styleId="style56" w:type="paragraph">
+    <w:name w:val="Table Contents"/>
+    <w:basedOn w:val="style0"/>
+    <w:next w:val="style56"/>
+    <w:pPr/>
+    <w:rPr/>
+  </w:style>
+  <w:style w:styleId="style57" w:type="paragraph">
+    <w:name w:val="Table Heading"/>
+    <w:basedOn w:val="style56"/>
+    <w:next w:val="style57"/>
+    <w:pPr/>
+    <w:rPr/>
+  </w:style>
 </w:styles>
 </file>
</xml_diff>